<commit_message>
adding portable speakers & docks products
</commit_message>
<xml_diff>
--- a/images/electronics/portable_sound_&_vision/accessories/mp3 player accessories/all mp3 player accessories.docx
+++ b/images/electronics/portable_sound_&_vision/accessories/mp3 player accessories/all mp3 player accessories.docx
@@ -1265,13 +1265,8 @@
           </w:p>
           <w:p>
             <w:pPr>
-              <w:pStyle w:val="ListParagraph"/>
-              <w:numPr>
-                <w:ilvl w:val="0"/>
-                <w:numId w:val="1"/>
-              </w:numPr>
-              <w:spacing w:line="276" w:lineRule="auto"/>
-              <w:ind w:left="432"/>
+              <w:spacing w:line="276" w:lineRule="auto"/>
+              <w:ind w:left="72"/>
               <w:rPr>
                 <w:rFonts w:ascii="Leelawadee" w:hAnsi="Leelawadee" w:cs="Leelawadee"/>
                 <w:sz w:val="26"/>
@@ -1307,13 +1302,8 @@
           </w:p>
           <w:p>
             <w:pPr>
-              <w:pStyle w:val="ListParagraph"/>
-              <w:numPr>
-                <w:ilvl w:val="0"/>
-                <w:numId w:val="1"/>
-              </w:numPr>
-              <w:spacing w:line="276" w:lineRule="auto"/>
-              <w:ind w:left="432"/>
+              <w:spacing w:line="276" w:lineRule="auto"/>
+              <w:ind w:left="72"/>
               <w:rPr>
                 <w:rFonts w:ascii="Leelawadee" w:hAnsi="Leelawadee" w:cs="Leelawadee"/>
                 <w:sz w:val="26"/>
@@ -1331,13 +1321,8 @@
           </w:p>
           <w:p>
             <w:pPr>
-              <w:pStyle w:val="ListParagraph"/>
-              <w:numPr>
-                <w:ilvl w:val="0"/>
-                <w:numId w:val="1"/>
-              </w:numPr>
-              <w:spacing w:line="276" w:lineRule="auto"/>
-              <w:ind w:left="432"/>
+              <w:spacing w:line="276" w:lineRule="auto"/>
+              <w:ind w:left="72"/>
               <w:rPr>
                 <w:rFonts w:ascii="Leelawadee" w:hAnsi="Leelawadee" w:cs="Leelawadee"/>
                 <w:sz w:val="26"/>
@@ -1355,13 +1340,8 @@
           </w:p>
           <w:p>
             <w:pPr>
-              <w:pStyle w:val="ListParagraph"/>
-              <w:numPr>
-                <w:ilvl w:val="0"/>
-                <w:numId w:val="1"/>
-              </w:numPr>
-              <w:spacing w:line="276" w:lineRule="auto"/>
-              <w:ind w:left="432"/>
+              <w:spacing w:line="276" w:lineRule="auto"/>
+              <w:ind w:left="72"/>
               <w:rPr>
                 <w:rFonts w:ascii="Leelawadee" w:hAnsi="Leelawadee" w:cs="Leelawadee"/>
                 <w:sz w:val="26"/>
@@ -1397,13 +1377,8 @@
           </w:p>
           <w:p>
             <w:pPr>
-              <w:pStyle w:val="ListParagraph"/>
-              <w:numPr>
-                <w:ilvl w:val="0"/>
-                <w:numId w:val="1"/>
-              </w:numPr>
-              <w:spacing w:line="276" w:lineRule="auto"/>
-              <w:ind w:left="432"/>
+              <w:spacing w:line="276" w:lineRule="auto"/>
+              <w:ind w:left="72"/>
               <w:jc w:val="both"/>
               <w:rPr>
                 <w:rFonts w:ascii="Leelawadee" w:hAnsi="Leelawadee" w:cs="Leelawadee"/>
@@ -1966,19 +1941,22 @@
           </w:p>
           <w:p>
             <w:pPr>
-              <w:pStyle w:val="ListParagraph"/>
-              <w:numPr>
-                <w:ilvl w:val="0"/>
-                <w:numId w:val="2"/>
-              </w:numPr>
-              <w:spacing w:line="276" w:lineRule="auto"/>
-              <w:ind w:left="522"/>
-              <w:rPr>
-                <w:rFonts w:ascii="Leelawadee" w:hAnsi="Leelawadee" w:cs="Leelawadee"/>
-                <w:sz w:val="26"/>
-                <w:szCs w:val="26"/>
-              </w:rPr>
-            </w:pPr>
+              <w:spacing w:line="276" w:lineRule="auto"/>
+              <w:ind w:left="162"/>
+              <w:rPr>
+                <w:rFonts w:ascii="Leelawadee" w:hAnsi="Leelawadee" w:cs="Leelawadee"/>
+                <w:sz w:val="26"/>
+                <w:szCs w:val="26"/>
+              </w:rPr>
+            </w:pPr>
+            <w:r>
+              <w:rPr>
+                <w:rFonts w:ascii="Leelawadee" w:hAnsi="Leelawadee" w:cs="Leelawadee"/>
+                <w:sz w:val="26"/>
+                <w:szCs w:val="26"/>
+              </w:rPr>
+              <w:t>-</w:t>
+            </w:r>
             <w:r>
               <w:rPr>
                 <w:rFonts w:ascii="Leelawadee" w:hAnsi="Leelawadee" w:cs="Leelawadee"/>
@@ -1990,19 +1968,22 @@
           </w:p>
           <w:p>
             <w:pPr>
-              <w:pStyle w:val="ListParagraph"/>
-              <w:numPr>
-                <w:ilvl w:val="0"/>
-                <w:numId w:val="2"/>
-              </w:numPr>
-              <w:spacing w:line="276" w:lineRule="auto"/>
-              <w:ind w:left="522"/>
-              <w:rPr>
-                <w:rFonts w:ascii="Leelawadee" w:hAnsi="Leelawadee" w:cs="Leelawadee"/>
-                <w:sz w:val="26"/>
-                <w:szCs w:val="26"/>
-              </w:rPr>
-            </w:pPr>
+              <w:spacing w:line="276" w:lineRule="auto"/>
+              <w:ind w:left="162"/>
+              <w:rPr>
+                <w:rFonts w:ascii="Leelawadee" w:hAnsi="Leelawadee" w:cs="Leelawadee"/>
+                <w:sz w:val="26"/>
+                <w:szCs w:val="26"/>
+              </w:rPr>
+            </w:pPr>
+            <w:r>
+              <w:rPr>
+                <w:rFonts w:ascii="Leelawadee" w:hAnsi="Leelawadee" w:cs="Leelawadee"/>
+                <w:sz w:val="26"/>
+                <w:szCs w:val="26"/>
+              </w:rPr>
+              <w:t>-</w:t>
+            </w:r>
             <w:r>
               <w:rPr>
                 <w:rFonts w:ascii="Leelawadee" w:hAnsi="Leelawadee" w:cs="Leelawadee"/>
@@ -2014,19 +1995,22 @@
           </w:p>
           <w:p>
             <w:pPr>
-              <w:pStyle w:val="ListParagraph"/>
-              <w:numPr>
-                <w:ilvl w:val="0"/>
-                <w:numId w:val="2"/>
-              </w:numPr>
-              <w:spacing w:line="276" w:lineRule="auto"/>
-              <w:ind w:left="522"/>
-              <w:rPr>
-                <w:rFonts w:ascii="Leelawadee" w:hAnsi="Leelawadee" w:cs="Leelawadee"/>
-                <w:sz w:val="26"/>
-                <w:szCs w:val="26"/>
-              </w:rPr>
-            </w:pPr>
+              <w:spacing w:line="276" w:lineRule="auto"/>
+              <w:ind w:left="162"/>
+              <w:rPr>
+                <w:rFonts w:ascii="Leelawadee" w:hAnsi="Leelawadee" w:cs="Leelawadee"/>
+                <w:sz w:val="26"/>
+                <w:szCs w:val="26"/>
+              </w:rPr>
+            </w:pPr>
+            <w:r>
+              <w:rPr>
+                <w:rFonts w:ascii="Leelawadee" w:hAnsi="Leelawadee" w:cs="Leelawadee"/>
+                <w:sz w:val="26"/>
+                <w:szCs w:val="26"/>
+              </w:rPr>
+              <w:t>-</w:t>
+            </w:r>
             <w:r>
               <w:rPr>
                 <w:rFonts w:ascii="Leelawadee" w:hAnsi="Leelawadee" w:cs="Leelawadee"/>
@@ -2056,19 +2040,22 @@
           </w:p>
           <w:p>
             <w:pPr>
-              <w:pStyle w:val="ListParagraph"/>
-              <w:numPr>
-                <w:ilvl w:val="0"/>
-                <w:numId w:val="2"/>
-              </w:numPr>
-              <w:spacing w:line="276" w:lineRule="auto"/>
-              <w:ind w:left="522"/>
-              <w:rPr>
-                <w:rFonts w:ascii="Leelawadee" w:hAnsi="Leelawadee" w:cs="Leelawadee"/>
-                <w:sz w:val="26"/>
-                <w:szCs w:val="26"/>
-              </w:rPr>
-            </w:pPr>
+              <w:spacing w:line="276" w:lineRule="auto"/>
+              <w:ind w:left="162"/>
+              <w:rPr>
+                <w:rFonts w:ascii="Leelawadee" w:hAnsi="Leelawadee" w:cs="Leelawadee"/>
+                <w:sz w:val="26"/>
+                <w:szCs w:val="26"/>
+              </w:rPr>
+            </w:pPr>
+            <w:r>
+              <w:rPr>
+                <w:rFonts w:ascii="Leelawadee" w:hAnsi="Leelawadee" w:cs="Leelawadee"/>
+                <w:sz w:val="26"/>
+                <w:szCs w:val="26"/>
+              </w:rPr>
+              <w:t>-</w:t>
+            </w:r>
             <w:r>
               <w:rPr>
                 <w:rFonts w:ascii="Leelawadee" w:hAnsi="Leelawadee" w:cs="Leelawadee"/>
@@ -2577,13 +2564,8 @@
           </w:p>
           <w:p>
             <w:pPr>
-              <w:pStyle w:val="ListParagraph"/>
-              <w:numPr>
-                <w:ilvl w:val="0"/>
-                <w:numId w:val="3"/>
-              </w:numPr>
-              <w:spacing w:line="276" w:lineRule="auto"/>
-              <w:ind w:left="432"/>
+              <w:spacing w:line="276" w:lineRule="auto"/>
+              <w:ind w:left="72"/>
               <w:rPr>
                 <w:rFonts w:ascii="Leelawadee" w:hAnsi="Leelawadee" w:cs="Leelawadee"/>
                 <w:sz w:val="26"/>
@@ -2601,13 +2583,8 @@
           </w:p>
           <w:p>
             <w:pPr>
-              <w:pStyle w:val="ListParagraph"/>
-              <w:numPr>
-                <w:ilvl w:val="0"/>
-                <w:numId w:val="3"/>
-              </w:numPr>
-              <w:spacing w:line="276" w:lineRule="auto"/>
-              <w:ind w:left="432"/>
+              <w:spacing w:line="276" w:lineRule="auto"/>
+              <w:ind w:left="72"/>
               <w:rPr>
                 <w:rFonts w:ascii="Leelawadee" w:hAnsi="Leelawadee" w:cs="Leelawadee"/>
                 <w:sz w:val="26"/>
@@ -2643,19 +2620,22 @@
           </w:p>
           <w:p>
             <w:pPr>
-              <w:pStyle w:val="ListParagraph"/>
-              <w:numPr>
-                <w:ilvl w:val="0"/>
-                <w:numId w:val="3"/>
-              </w:numPr>
-              <w:spacing w:line="276" w:lineRule="auto"/>
-              <w:ind w:left="432"/>
-              <w:rPr>
-                <w:rFonts w:ascii="Leelawadee" w:hAnsi="Leelawadee" w:cs="Leelawadee"/>
-                <w:sz w:val="26"/>
-                <w:szCs w:val="26"/>
-              </w:rPr>
-            </w:pPr>
+              <w:spacing w:line="276" w:lineRule="auto"/>
+              <w:ind w:left="72"/>
+              <w:rPr>
+                <w:rFonts w:ascii="Leelawadee" w:hAnsi="Leelawadee" w:cs="Leelawadee"/>
+                <w:sz w:val="26"/>
+                <w:szCs w:val="26"/>
+              </w:rPr>
+            </w:pPr>
+            <w:r>
+              <w:rPr>
+                <w:rFonts w:ascii="Leelawadee" w:hAnsi="Leelawadee" w:cs="Leelawadee"/>
+                <w:sz w:val="26"/>
+                <w:szCs w:val="26"/>
+              </w:rPr>
+              <w:t xml:space="preserve">Durable Build: Made with high-quality materials, the charger is </w:t>
+            </w:r>
             <w:r>
               <w:rPr>
                 <w:rFonts w:ascii="Leelawadee" w:hAnsi="Leelawadee" w:cs="Leelawadee"/>
@@ -2663,18 +2643,13 @@
                 <w:szCs w:val="26"/>
               </w:rPr>
               <w:lastRenderedPageBreak/>
-              <w:t>Durable Build: Made with high-quality materials, the charger is designed to resist high temperatures and drops, while the cable is reinforced to prevent damage during charging.</w:t>
-            </w:r>
-          </w:p>
-          <w:p>
-            <w:pPr>
-              <w:pStyle w:val="ListParagraph"/>
-              <w:numPr>
-                <w:ilvl w:val="0"/>
-                <w:numId w:val="3"/>
-              </w:numPr>
-              <w:spacing w:line="276" w:lineRule="auto"/>
-              <w:ind w:left="432"/>
+              <w:t>designed to resist high temperatures and drops, while the cable is reinforced to prevent damage during charging.</w:t>
+            </w:r>
+          </w:p>
+          <w:p>
+            <w:pPr>
+              <w:spacing w:line="276" w:lineRule="auto"/>
+              <w:ind w:left="72"/>
               <w:rPr>
                 <w:rFonts w:ascii="Leelawadee" w:hAnsi="Leelawadee" w:cs="Leelawadee"/>
                 <w:sz w:val="26"/>
@@ -2710,13 +2685,8 @@
           </w:p>
           <w:p>
             <w:pPr>
-              <w:pStyle w:val="ListParagraph"/>
-              <w:numPr>
-                <w:ilvl w:val="0"/>
-                <w:numId w:val="3"/>
-              </w:numPr>
-              <w:spacing w:line="276" w:lineRule="auto"/>
-              <w:ind w:left="432"/>
+              <w:spacing w:line="276" w:lineRule="auto"/>
+              <w:ind w:left="72"/>
               <w:rPr>
                 <w:rFonts w:ascii="Leelawadee" w:hAnsi="Leelawadee" w:cs="Leelawadee"/>
                 <w:sz w:val="26"/>
@@ -2984,43 +2954,51 @@
               </w:rPr>
               <w:t>Item Dimensions: L x W x Thickness 10L x 3W x 5Th centimeters</w:t>
             </w:r>
+          </w:p>
+          <w:p>
+            <w:pPr>
+              <w:spacing w:line="276" w:lineRule="auto"/>
+              <w:rPr>
+                <w:rFonts w:ascii="Leelawadee" w:hAnsi="Leelawadee" w:cs="Leelawadee"/>
+                <w:sz w:val="26"/>
+                <w:szCs w:val="26"/>
+              </w:rPr>
+            </w:pPr>
+            <w:r>
+              <w:rPr>
+                <w:rFonts w:ascii="Leelawadee" w:hAnsi="Leelawadee" w:cs="Leelawadee"/>
+                <w:sz w:val="26"/>
+                <w:szCs w:val="26"/>
+              </w:rPr>
+              <w:t>Battery Capacity: 10000 Milliamp Hours</w:t>
+            </w:r>
+          </w:p>
+          <w:p>
+            <w:pPr>
+              <w:spacing w:line="276" w:lineRule="auto"/>
+              <w:rPr>
+                <w:rFonts w:ascii="Leelawadee" w:hAnsi="Leelawadee" w:cs="Leelawadee"/>
+                <w:sz w:val="26"/>
+                <w:szCs w:val="26"/>
+              </w:rPr>
+            </w:pPr>
+            <w:r>
+              <w:rPr>
+                <w:rFonts w:ascii="Leelawadee" w:hAnsi="Leelawadee" w:cs="Leelawadee"/>
+                <w:sz w:val="26"/>
+                <w:szCs w:val="26"/>
+              </w:rPr>
+              <w:t>Special Features: Fast Char</w:t>
+            </w:r>
             <w:bookmarkStart w:id="0" w:name="_GoBack"/>
             <w:bookmarkEnd w:id="0"/>
-          </w:p>
-          <w:p>
-            <w:pPr>
-              <w:spacing w:line="276" w:lineRule="auto"/>
-              <w:rPr>
-                <w:rFonts w:ascii="Leelawadee" w:hAnsi="Leelawadee" w:cs="Leelawadee"/>
-                <w:sz w:val="26"/>
-                <w:szCs w:val="26"/>
-              </w:rPr>
-            </w:pPr>
-            <w:r>
-              <w:rPr>
-                <w:rFonts w:ascii="Leelawadee" w:hAnsi="Leelawadee" w:cs="Leelawadee"/>
-                <w:sz w:val="26"/>
-                <w:szCs w:val="26"/>
-              </w:rPr>
-              <w:t>Battery Capacity: 10000 Milliamp Hours</w:t>
-            </w:r>
-          </w:p>
-          <w:p>
-            <w:pPr>
-              <w:spacing w:line="276" w:lineRule="auto"/>
-              <w:rPr>
-                <w:rFonts w:ascii="Leelawadee" w:hAnsi="Leelawadee" w:cs="Leelawadee"/>
-                <w:sz w:val="26"/>
-                <w:szCs w:val="26"/>
-              </w:rPr>
-            </w:pPr>
-            <w:r>
-              <w:rPr>
-                <w:rFonts w:ascii="Leelawadee" w:hAnsi="Leelawadee" w:cs="Leelawadee"/>
-                <w:sz w:val="26"/>
-                <w:szCs w:val="26"/>
-              </w:rPr>
-              <w:t>Special Features: Fast Charging</w:t>
+            <w:r>
+              <w:rPr>
+                <w:rFonts w:ascii="Leelawadee" w:hAnsi="Leelawadee" w:cs="Leelawadee"/>
+                <w:sz w:val="26"/>
+                <w:szCs w:val="26"/>
+              </w:rPr>
+              <w:t>ging</w:t>
             </w:r>
           </w:p>
           <w:p>
@@ -4260,7 +4238,7 @@
 </file>
 
 <file path=customXml/itemProps1.xml><?xml version="1.0" encoding="utf-8"?>
-<ds:datastoreItem xmlns:ds="http://schemas.openxmlformats.org/officeDocument/2006/customXml" ds:itemID="{DEA4FCCD-7317-4751-ACF5-F01BD11624A9}">
+<ds:datastoreItem xmlns:ds="http://schemas.openxmlformats.org/officeDocument/2006/customXml" ds:itemID="{8CE3EF2A-7034-4FBD-B6D4-F4E4B396CEA5}">
   <ds:schemaRefs>
     <ds:schemaRef ds:uri="http://schemas.openxmlformats.org/officeDocument/2006/bibliography"/>
   </ds:schemaRefs>

</xml_diff>